<commit_message>
Major docgen updates: dynamic variables, grammar handling, concat editor, templates
</commit_message>
<xml_diff>
--- a/templates/DOC - Answer (substantive).docx
+++ b/templates/DOC - Answer (substantive).docx
@@ -20,7 +20,7 @@
           <w:sz w:val="24"/>
           <w:szCs w:val="24"/>
         </w:rPr>
-        <w:t xml:space="preserve">IN THE &lt;&lt;Jurisdiction|upper&gt;&gt; COURT OF &lt;&lt;venue|upper&gt;&gt;, NEBRASKA</w:t>
+        <w:t xml:space="preserve">IN THE &lt;&lt;jurisdiction_upper&gt;&gt; COURT OF &lt;&lt;venue_upper&gt;&gt;, NEBRASKA</w:t>
       </w:r>
       <w:r>
         <w:rPr>
@@ -119,7 +119,7 @@
               <w:br/>
               <w:br/>
               <w:tab/>
-              <w:t xml:space="preserve">{{plaintiffplural|upper}},</w:t>
+              <w:t xml:space="preserve">{{plaintiffplural_upper}},</w:t>
               <w:br/>
               <w:br/>
               <w:t xml:space="preserve">v.</w:t>
@@ -137,7 +137,7 @@
               <w:br/>
               <w:br/>
               <w:tab/>
-              <w:t xml:space="preserve">{{defendantplural|upper}}.</w:t>
+              <w:t xml:space="preserve">{{defendantplural_upper}}.</w:t>
             </w:r>
             <w:r>
               <w:rPr>
@@ -250,7 +250,7 @@
                 <w:szCs w:val="24"/>
               </w:rPr>
               <w:br/>
-              <w:t xml:space="preserve">ENTRY OF APPEARANCE, ANSWER OF {{defendantplural|upper}}, &amp; AFFIRMATIVE DEFENSE{{affirmdefplrl|upper}}</w:t>
+              <w:t xml:space="preserve">ENTRY OF APPEARANCE, ANSWER OF {{defendantplural_upper}}, &amp; AFFIRMATIVE DEFENSE{{affirmdefplrl_upper}}</w:t>
             </w:r>
             <w:r>
               <w:rPr>
@@ -306,7 +306,23 @@
           <w:sz w:val="24"/>
           <w:szCs w:val="24"/>
         </w:rPr>
-        <w:t xml:space="preserve">Christian Gosselin and enters his appearance on behalf of {{defendantscaption|derived}}, (hereinafter “{{defendantplural}}”) and on behalf of his client{{clients}}, answers the Complaint of {{plaintiffname}} (hereinafter “{{plaintiffplural}}”) as follows:</w:t>
+        <w:t xml:space="preserve">Christian Gosselin and enters his appearance on behalf of {{defendantscaption_derived}}, (hereinafter “{{defendantplural}}”) and on behalf of his {@clients@}, answer</w:t>
+      </w:r>
+      <w:r>
+        <w:rPr>
+          <w:rFonts w:ascii="Times New Roman" w:hAnsi="Times New Roman" w:eastAsia="Times New Roman" w:cs="Times New Roman"/>
+          <w:sz w:val="24"/>
+          <w:szCs w:val="24"/>
+        </w:rPr>
+        <w:t xml:space="preserve">(@standard-s_plural@)</w:t>
+      </w:r>
+      <w:r>
+        <w:rPr>
+          <w:rFonts w:ascii="Times New Roman" w:hAnsi="Times New Roman" w:eastAsia="Times New Roman" w:cs="Times New Roman"/>
+          <w:sz w:val="24"/>
+          <w:szCs w:val="24"/>
+        </w:rPr>
+        <w:t xml:space="preserve"> the Complaint of {{plaintiffname}} (hereinafter “{{plaintiffplural}}”) as follows:</w:t>
       </w:r>
       <w:r>
         <w:rPr>
@@ -462,7 +478,7 @@
           <w:sz w:val="24"/>
           <w:szCs w:val="24"/>
         </w:rPr>
-        <w:t xml:space="preserve">AFFIRMATIVE DEFENSE{{affirmdefplrl|upper}}:</w:t>
+        <w:t xml:space="preserve">AFFIRMATIVE DEFENSE{{affirmdefplrl_upper}}:</w:t>
       </w:r>
       <w:r>
         <w:rPr>
@@ -779,7 +795,6 @@
       </w:r>
       <w:r>
         <w:rPr>
-          <w:rFonts w:ascii="Times New Roman" w:hAnsi="Times New Roman" w:eastAsia="Times New Roman" w:cs="Times New Roman"/>
           <w:sz w:val="24"/>
           <w:szCs w:val="24"/>
         </w:rPr>
@@ -1364,7 +1379,7 @@
           <w:sz w:val="24"/>
           <w:szCs w:val="24"/>
         </w:rPr>
-        <w:t xml:space="preserve"> {{currentday}}, {{year}}, a true and correct copy of this Entry of Appearance, Answer of {{defendantplural}}, &amp; Affirmative Defense{{affirmdefplrl}} was electronically filed in the &lt;&lt;Jurisdiction&gt;&gt; Court of &lt;&lt;venue&gt;&gt;, with {{servmethod}} to the following:</w:t>
+        <w:t xml:space="preserve"> {{currentday}}, {{year}}, a true and correct copy of this Entry of Appearance, Answer of {{defendantplural}}, &amp; Affirmative Defense{{affirmdefplrl}} was electronically filed in the &lt;&lt;jurisdiction&gt;&gt; Court of &lt;&lt;venue&gt;&gt;, with {@servmethod@} to the following:</w:t>
       </w:r>
       <w:r>
         <w:rPr>
@@ -1471,7 +1486,7 @@
           <w:sz w:val="24"/>
           <w:szCs w:val="24"/>
         </w:rPr>
-        <w:t xml:space="preserve">{{plaintifffirmname}}</w:t>
+        <w:t xml:space="preserve">((plaintifffirmname_derived))</w:t>
         <w:tab/>
         <w:tab/>
       </w:r>
@@ -1511,7 +1526,22 @@
           <w:sz w:val="24"/>
           <w:szCs w:val="24"/>
         </w:rPr>
-        <w:t xml:space="preserve">{{plaintiffattorneyofrecord}}</w:t>
+        <w:t xml:space="preserve">((plaintiffattorneyfullname</w:t>
+      </w:r>
+      <w:r>
+        <w:rPr>
+          <w:rFonts w:ascii="Times New Roman" w:hAnsi="Times New Roman" w:eastAsia="Times New Roman" w:cs="Times New Roman"/>
+          <w:sz w:val="24"/>
+          <w:szCs w:val="24"/>
+        </w:rPr>
+        <w:t xml:space="preserve">))</w:t>
+      </w:r>
+      <w:r>
+        <w:rPr>
+          <w:rFonts w:ascii="Times New Roman" w:hAnsi="Times New Roman" w:eastAsia="Times New Roman" w:cs="Times New Roman"/>
+          <w:sz w:val="24"/>
+          <w:szCs w:val="24"/>
+        </w:rPr>
         <w:tab/>
         <w:t xml:space="preserve">Christian A. Gosselin, #27589</w:t>
       </w:r>
@@ -1551,7 +1581,22 @@
           <w:sz w:val="24"/>
           <w:szCs w:val="24"/>
         </w:rPr>
-        <w:t xml:space="preserve">{{plaintifffirmaddress}}</w:t>
+        <w:t xml:space="preserve">((plaintifffirmaddress</w:t>
+      </w:r>
+      <w:r>
+        <w:rPr>
+          <w:rFonts w:ascii="Times New Roman" w:hAnsi="Times New Roman" w:eastAsia="Times New Roman" w:cs="Times New Roman"/>
+          <w:sz w:val="24"/>
+          <w:szCs w:val="24"/>
+        </w:rPr>
+        <w:t xml:space="preserve">))</w:t>
+      </w:r>
+      <w:r>
+        <w:rPr>
+          <w:rFonts w:ascii="Times New Roman" w:hAnsi="Times New Roman" w:eastAsia="Times New Roman" w:cs="Times New Roman"/>
+          <w:sz w:val="24"/>
+          <w:szCs w:val="24"/>
+        </w:rPr>
         <w:tab/>
         <w:t xml:space="preserve">Counsel for {{defendantplural}}</w:t>
       </w:r>
@@ -1591,7 +1636,47 @@
           <w:sz w:val="24"/>
           <w:szCs w:val="24"/>
         </w:rPr>
-        <w:t xml:space="preserve">{{plaintifffirmCity}}, {{plaintifffirmSt}}  {{plaintifffirmZip}}</w:t>
+        <w:t xml:space="preserve">((plaintifffirmCity</w:t>
+      </w:r>
+      <w:r>
+        <w:rPr>
+          <w:rFonts w:ascii="Times New Roman" w:hAnsi="Times New Roman" w:eastAsia="Times New Roman" w:cs="Times New Roman"/>
+          <w:sz w:val="24"/>
+          <w:szCs w:val="24"/>
+        </w:rPr>
+        <w:t xml:space="preserve">))</w:t>
+      </w:r>
+      <w:r>
+        <w:rPr>
+          <w:rFonts w:ascii="Times New Roman" w:hAnsi="Times New Roman" w:eastAsia="Times New Roman" w:cs="Times New Roman"/>
+          <w:sz w:val="24"/>
+          <w:szCs w:val="24"/>
+        </w:rPr>
+        <w:t xml:space="preserve">, ((plaintifffirmSt</w:t>
+      </w:r>
+      <w:r>
+        <w:rPr>
+          <w:rFonts w:ascii="Times New Roman" w:hAnsi="Times New Roman" w:eastAsia="Times New Roman" w:cs="Times New Roman"/>
+          <w:sz w:val="24"/>
+          <w:szCs w:val="24"/>
+        </w:rPr>
+        <w:t xml:space="preserve">))</w:t>
+      </w:r>
+      <w:r>
+        <w:rPr>
+          <w:rFonts w:ascii="Times New Roman" w:hAnsi="Times New Roman" w:eastAsia="Times New Roman" w:cs="Times New Roman"/>
+          <w:sz w:val="24"/>
+          <w:szCs w:val="24"/>
+        </w:rPr>
+        <w:t xml:space="preserve">  ((plaintifffirmZip</w:t>
+      </w:r>
+      <w:r>
+        <w:rPr>
+          <w:rFonts w:ascii="Times New Roman" w:hAnsi="Times New Roman" w:eastAsia="Times New Roman" w:cs="Times New Roman"/>
+          <w:sz w:val="24"/>
+          <w:szCs w:val="24"/>
+        </w:rPr>
+        <w:t xml:space="preserve">))</w:t>
       </w:r>
       <w:r>
         <w:rPr>
@@ -1626,7 +1711,15 @@
           <w:sz w:val="24"/>
           <w:szCs w:val="24"/>
         </w:rPr>
-        <w:t xml:space="preserve">{{plaintiffattorneyemail}}</w:t>
+        <w:t xml:space="preserve">((plaintiffattorneyeserviceemail</w:t>
+      </w:r>
+      <w:r>
+        <w:rPr>
+          <w:rFonts w:ascii="Times New Roman" w:hAnsi="Times New Roman" w:eastAsia="Times New Roman" w:cs="Times New Roman"/>
+          <w:sz w:val="24"/>
+          <w:szCs w:val="24"/>
+        </w:rPr>
+        <w:t xml:space="preserve">))</w:t>
       </w:r>
       <w:r>
         <w:rPr>
@@ -1664,7 +1757,15 @@
           <w:sz w:val="24"/>
           <w:szCs w:val="24"/>
         </w:rPr>
-        <w:t xml:space="preserve">{{plaintiffbusPhone}}</w:t>
+        <w:t xml:space="preserve">((plaintiffbusPhone</w:t>
+      </w:r>
+      <w:r>
+        <w:rPr>
+          <w:rFonts w:ascii="Times New Roman" w:hAnsi="Times New Roman" w:eastAsia="Times New Roman" w:cs="Times New Roman"/>
+          <w:sz w:val="24"/>
+          <w:szCs w:val="24"/>
+        </w:rPr>
+        <w:t xml:space="preserve">))</w:t>
       </w:r>
       <w:r>
         <w:rPr>
@@ -1702,40 +1803,15 @@
           <w:sz w:val="24"/>
           <w:szCs w:val="24"/>
         </w:rPr>
-        <w:t xml:space="preserve">{{plaintifffaxPhone}}</w:t>
+        <w:t xml:space="preserve">((plaintifffaxPhone</w:t>
       </w:r>
-      <w:r>
-        <w:rPr>
-          <w:rFonts w:ascii="Times New Roman" w:hAnsi="Times New Roman" w:cs="Times New Roman"/>
-          <w:sz w:val="24"/>
-          <w:szCs w:val="24"/>
-        </w:rPr>
-      </w:r>
-      <w:r>
-        <w:rPr>
-          <w:rFonts w:ascii="Times New Roman" w:hAnsi="Times New Roman" w:cs="Times New Roman"/>
-          <w:sz w:val="24"/>
-          <w:szCs w:val="24"/>
-        </w:rPr>
-      </w:r>
-    </w:p>
-    <w:p>
-      <w:pPr>
-        <w:pBdr/>
-        <w:spacing/>
-        <w:ind/>
-        <w:rPr>
-          <w:rFonts w:ascii="Times New Roman" w:hAnsi="Times New Roman" w:cs="Times New Roman"/>
-          <w:sz w:val="24"/>
-          <w:szCs w:val="24"/>
-        </w:rPr>
-      </w:pPr>
       <w:r>
         <w:rPr>
           <w:rFonts w:ascii="Times New Roman" w:hAnsi="Times New Roman" w:eastAsia="Times New Roman" w:cs="Times New Roman"/>
           <w:sz w:val="24"/>
           <w:szCs w:val="24"/>
         </w:rPr>
+        <w:t xml:space="preserve">))</w:t>
       </w:r>
       <w:r>
         <w:rPr>

</xml_diff>